<commit_message>
added lesson for july 4th
</commit_message>
<xml_diff>
--- a/lesson plans/6-27.docx
+++ b/lesson plans/6-27.docx
@@ -1,6 +1,6 @@
 
 <file path=word/document.xml><?xml version="1.0" encoding="utf-8"?>
-<w:document xmlns:wpc="http://schemas.microsoft.com/office/word/2010/wordprocessingCanvas" xmlns:cx="http://schemas.microsoft.com/office/drawing/2014/chartex" xmlns:cx1="http://schemas.microsoft.com/office/drawing/2015/9/8/chartex" xmlns:cx2="http://schemas.microsoft.com/office/drawing/2015/10/21/chartex" xmlns:cx3="http://schemas.microsoft.com/office/drawing/2016/5/9/chartex" xmlns:cx4="http://schemas.microsoft.com/office/drawing/2016/5/10/chartex" xmlns:cx5="http://schemas.microsoft.com/office/drawing/2016/5/11/chartex" xmlns:cx6="http://schemas.microsoft.com/office/drawing/2016/5/12/chartex" xmlns:cx7="http://schemas.microsoft.com/office/drawing/2016/5/13/chartex" xmlns:cx8="http://schemas.microsoft.com/office/drawing/2016/5/14/chartex" xmlns:mc="http://schemas.openxmlformats.org/markup-compatibility/2006" xmlns:aink="http://schemas.microsoft.com/office/drawing/2016/ink" xmlns:am3d="http://schemas.microsoft.com/office/drawing/2017/model3d" xmlns:o="urn:schemas-microsoft-com:office:office" xmlns:r="http://schemas.openxmlformats.org/officeDocument/2006/relationships" xmlns:m="http://schemas.openxmlformats.org/officeDocument/2006/math" xmlns:v="urn:schemas-microsoft-com:vml" xmlns:wp14="http://schemas.microsoft.com/office/word/2010/wordprocessingDrawing" xmlns:wp="http://schemas.openxmlformats.org/drawingml/2006/wordprocessingDrawing" xmlns:w10="urn:schemas-microsoft-com:office:word" xmlns:w="http://schemas.openxmlformats.org/wordprocessingml/2006/main" xmlns:w14="http://schemas.microsoft.com/office/word/2010/wordml" xmlns:w15="http://schemas.microsoft.com/office/word/2012/wordml" xmlns:w16cid="http://schemas.microsoft.com/office/word/2016/wordml/cid" xmlns:w16se="http://schemas.microsoft.com/office/word/2015/wordml/symex" xmlns:wpg="http://schemas.microsoft.com/office/word/2010/wordprocessingGroup" xmlns:wpi="http://schemas.microsoft.com/office/word/2010/wordprocessingInk" xmlns:wne="http://schemas.microsoft.com/office/word/2006/wordml" xmlns:wps="http://schemas.microsoft.com/office/word/2010/wordprocessingShape" mc:Ignorable="w14 w15 w16se w16cid wp14">
+<w:document xmlns:wpc="http://schemas.microsoft.com/office/word/2010/wordprocessingCanvas" xmlns:cx="http://schemas.microsoft.com/office/drawing/2014/chartex" xmlns:cx1="http://schemas.microsoft.com/office/drawing/2015/9/8/chartex" xmlns:cx2="http://schemas.microsoft.com/office/drawing/2015/10/21/chartex" xmlns:cx3="http://schemas.microsoft.com/office/drawing/2016/5/9/chartex" xmlns:cx4="http://schemas.microsoft.com/office/drawing/2016/5/10/chartex" xmlns:cx5="http://schemas.microsoft.com/office/drawing/2016/5/11/chartex" xmlns:cx6="http://schemas.microsoft.com/office/drawing/2016/5/12/chartex" xmlns:cx7="http://schemas.microsoft.com/office/drawing/2016/5/13/chartex" xmlns:cx8="http://schemas.microsoft.com/office/drawing/2016/5/14/chartex" xmlns:mc="http://schemas.openxmlformats.org/markup-compatibility/2006" xmlns:aink="http://schemas.microsoft.com/office/drawing/2016/ink" xmlns:am3d="http://schemas.microsoft.com/office/drawing/2017/model3d" xmlns:o="urn:schemas-microsoft-com:office:office" xmlns:r="http://schemas.openxmlformats.org/officeDocument/2006/relationships" xmlns:m="http://schemas.openxmlformats.org/officeDocument/2006/math" xmlns:v="urn:schemas-microsoft-com:vml" xmlns:wp14="http://schemas.microsoft.com/office/word/2010/wordprocessingDrawing" xmlns:wp="http://schemas.openxmlformats.org/drawingml/2006/wordprocessingDrawing" xmlns:w10="urn:schemas-microsoft-com:office:word" xmlns:w="http://schemas.openxmlformats.org/wordprocessingml/2006/main" xmlns:w14="http://schemas.microsoft.com/office/word/2010/wordml" xmlns:w15="http://schemas.microsoft.com/office/word/2012/wordml" xmlns:w16cex="http://schemas.microsoft.com/office/word/2018/wordml/cex" xmlns:w16cid="http://schemas.microsoft.com/office/word/2016/wordml/cid" xmlns:w16="http://schemas.microsoft.com/office/word/2018/wordml" xmlns:w16sdtdh="http://schemas.microsoft.com/office/word/2020/wordml/sdtdatahash" xmlns:w16se="http://schemas.microsoft.com/office/word/2015/wordml/symex" xmlns:wpg="http://schemas.microsoft.com/office/word/2010/wordprocessingGroup" xmlns:wpi="http://schemas.microsoft.com/office/word/2010/wordprocessingInk" xmlns:wne="http://schemas.microsoft.com/office/word/2006/wordml" xmlns:wps="http://schemas.microsoft.com/office/word/2010/wordprocessingShape" mc:Ignorable="w14 w15 w16se w16cid w16 w16cex w16sdtdh wp14">
   <w:body>
     <w:p>
       <w:r>
@@ -43,6 +43,20 @@
         <w:t>Loops: What types of loops are there?</w:t>
       </w:r>
     </w:p>
+    <w:p>
+      <w:r>
+        <w:t xml:space="preserve">Codeshare: </w:t>
+      </w:r>
+      <w:hyperlink r:id="rId5" w:history="1">
+        <w:r>
+          <w:rPr>
+            <w:rStyle w:val="Hyperlink"/>
+          </w:rPr>
+          <w:t>https://codeshare.io/0ggqll</w:t>
+        </w:r>
+      </w:hyperlink>
+    </w:p>
+    <w:p/>
     <w:p>
       <w:r>
         <w:t>Arrays</w:t>
@@ -898,6 +912,7 @@
         </w:numPr>
       </w:pPr>
       <w:r>
+        <w:lastRenderedPageBreak/>
         <w:t>I’ve been using it quite a lot so you guys should be pretty familiar with it by now</w:t>
       </w:r>
     </w:p>
@@ -947,7 +962,6 @@
         </w:numPr>
       </w:pPr>
       <w:r>
-        <w:lastRenderedPageBreak/>
         <w:t xml:space="preserve">let </w:t>
       </w:r>
       <w:proofErr w:type="spellStart"/>
@@ -1100,12 +1114,7 @@
         </w:numPr>
       </w:pPr>
       <w:r>
-        <w:t xml:space="preserve">If you want to function to stop early, you can just put a return statement in </w:t>
-      </w:r>
-      <w:bookmarkStart w:id="0" w:name="_GoBack"/>
-      <w:bookmarkEnd w:id="0"/>
-      <w:r>
-        <w:t>without actually putting anything after, and that will just stop function execution</w:t>
+        <w:t>If you want to function to stop early, you can just put a return statement in without actually putting anything after, and that will just stop function execution</w:t>
       </w:r>
     </w:p>
     <w:p>
@@ -1284,7 +1293,7 @@
 </file>
 
 <file path=word/numbering.xml><?xml version="1.0" encoding="utf-8"?>
-<w:numbering xmlns:wpc="http://schemas.microsoft.com/office/word/2010/wordprocessingCanvas" xmlns:cx="http://schemas.microsoft.com/office/drawing/2014/chartex" xmlns:cx1="http://schemas.microsoft.com/office/drawing/2015/9/8/chartex" xmlns:cx2="http://schemas.microsoft.com/office/drawing/2015/10/21/chartex" xmlns:cx3="http://schemas.microsoft.com/office/drawing/2016/5/9/chartex" xmlns:cx4="http://schemas.microsoft.com/office/drawing/2016/5/10/chartex" xmlns:cx5="http://schemas.microsoft.com/office/drawing/2016/5/11/chartex" xmlns:cx6="http://schemas.microsoft.com/office/drawing/2016/5/12/chartex" xmlns:cx7="http://schemas.microsoft.com/office/drawing/2016/5/13/chartex" xmlns:cx8="http://schemas.microsoft.com/office/drawing/2016/5/14/chartex" xmlns:mc="http://schemas.openxmlformats.org/markup-compatibility/2006" xmlns:aink="http://schemas.microsoft.com/office/drawing/2016/ink" xmlns:am3d="http://schemas.microsoft.com/office/drawing/2017/model3d" xmlns:o="urn:schemas-microsoft-com:office:office" xmlns:r="http://schemas.openxmlformats.org/officeDocument/2006/relationships" xmlns:m="http://schemas.openxmlformats.org/officeDocument/2006/math" xmlns:v="urn:schemas-microsoft-com:vml" xmlns:wp14="http://schemas.microsoft.com/office/word/2010/wordprocessingDrawing" xmlns:wp="http://schemas.openxmlformats.org/drawingml/2006/wordprocessingDrawing" xmlns:w10="urn:schemas-microsoft-com:office:word" xmlns:w="http://schemas.openxmlformats.org/wordprocessingml/2006/main" xmlns:w14="http://schemas.microsoft.com/office/word/2010/wordml" xmlns:w15="http://schemas.microsoft.com/office/word/2012/wordml" xmlns:w16cid="http://schemas.microsoft.com/office/word/2016/wordml/cid" xmlns:w16se="http://schemas.microsoft.com/office/word/2015/wordml/symex" xmlns:wpg="http://schemas.microsoft.com/office/word/2010/wordprocessingGroup" xmlns:wpi="http://schemas.microsoft.com/office/word/2010/wordprocessingInk" xmlns:wne="http://schemas.microsoft.com/office/word/2006/wordml" xmlns:wps="http://schemas.microsoft.com/office/word/2010/wordprocessingShape" mc:Ignorable="w14 w15 w16se w16cid wp14">
+<w:numbering xmlns:wpc="http://schemas.microsoft.com/office/word/2010/wordprocessingCanvas" xmlns:cx="http://schemas.microsoft.com/office/drawing/2014/chartex" xmlns:cx1="http://schemas.microsoft.com/office/drawing/2015/9/8/chartex" xmlns:cx2="http://schemas.microsoft.com/office/drawing/2015/10/21/chartex" xmlns:cx3="http://schemas.microsoft.com/office/drawing/2016/5/9/chartex" xmlns:cx4="http://schemas.microsoft.com/office/drawing/2016/5/10/chartex" xmlns:cx5="http://schemas.microsoft.com/office/drawing/2016/5/11/chartex" xmlns:cx6="http://schemas.microsoft.com/office/drawing/2016/5/12/chartex" xmlns:cx7="http://schemas.microsoft.com/office/drawing/2016/5/13/chartex" xmlns:cx8="http://schemas.microsoft.com/office/drawing/2016/5/14/chartex" xmlns:mc="http://schemas.openxmlformats.org/markup-compatibility/2006" xmlns:aink="http://schemas.microsoft.com/office/drawing/2016/ink" xmlns:am3d="http://schemas.microsoft.com/office/drawing/2017/model3d" xmlns:o="urn:schemas-microsoft-com:office:office" xmlns:r="http://schemas.openxmlformats.org/officeDocument/2006/relationships" xmlns:m="http://schemas.openxmlformats.org/officeDocument/2006/math" xmlns:v="urn:schemas-microsoft-com:vml" xmlns:wp14="http://schemas.microsoft.com/office/word/2010/wordprocessingDrawing" xmlns:wp="http://schemas.openxmlformats.org/drawingml/2006/wordprocessingDrawing" xmlns:w10="urn:schemas-microsoft-com:office:word" xmlns:w="http://schemas.openxmlformats.org/wordprocessingml/2006/main" xmlns:w14="http://schemas.microsoft.com/office/word/2010/wordml" xmlns:w15="http://schemas.microsoft.com/office/word/2012/wordml" xmlns:w16cex="http://schemas.microsoft.com/office/word/2018/wordml/cex" xmlns:w16cid="http://schemas.microsoft.com/office/word/2016/wordml/cid" xmlns:w16="http://schemas.microsoft.com/office/word/2018/wordml" xmlns:w16sdtdh="http://schemas.microsoft.com/office/word/2020/wordml/sdtdatahash" xmlns:w16se="http://schemas.microsoft.com/office/word/2015/wordml/symex" xmlns:wpg="http://schemas.microsoft.com/office/word/2010/wordprocessingGroup" xmlns:wpi="http://schemas.microsoft.com/office/word/2010/wordprocessingInk" xmlns:wne="http://schemas.microsoft.com/office/word/2006/wordml" xmlns:wps="http://schemas.microsoft.com/office/word/2010/wordprocessingShape" mc:Ignorable="w14 w15 w16se w16cid w16 w16cex w16sdtdh wp14">
   <w:abstractNum w:abstractNumId="0" w15:restartNumberingAfterBreak="0">
     <w:nsid w:val="06021A03"/>
     <w:multiLevelType w:val="hybridMultilevel"/>
@@ -1753,7 +1762,7 @@
 </file>
 
 <file path=word/styles.xml><?xml version="1.0" encoding="utf-8"?>
-<w:styles xmlns:mc="http://schemas.openxmlformats.org/markup-compatibility/2006" xmlns:r="http://schemas.openxmlformats.org/officeDocument/2006/relationships" xmlns:w="http://schemas.openxmlformats.org/wordprocessingml/2006/main" xmlns:w14="http://schemas.microsoft.com/office/word/2010/wordml" xmlns:w15="http://schemas.microsoft.com/office/word/2012/wordml" xmlns:w16cid="http://schemas.microsoft.com/office/word/2016/wordml/cid" xmlns:w16se="http://schemas.microsoft.com/office/word/2015/wordml/symex" mc:Ignorable="w14 w15 w16se w16cid">
+<w:styles xmlns:mc="http://schemas.openxmlformats.org/markup-compatibility/2006" xmlns:r="http://schemas.openxmlformats.org/officeDocument/2006/relationships" xmlns:w="http://schemas.openxmlformats.org/wordprocessingml/2006/main" xmlns:w14="http://schemas.microsoft.com/office/word/2010/wordml" xmlns:w15="http://schemas.microsoft.com/office/word/2012/wordml" xmlns:w16cex="http://schemas.microsoft.com/office/word/2018/wordml/cex" xmlns:w16cid="http://schemas.microsoft.com/office/word/2016/wordml/cid" xmlns:w16="http://schemas.microsoft.com/office/word/2018/wordml" xmlns:w16sdtdh="http://schemas.microsoft.com/office/word/2020/wordml/sdtdatahash" xmlns:w16se="http://schemas.microsoft.com/office/word/2015/wordml/symex" mc:Ignorable="w14 w15 w16se w16cid w16 w16cex w16sdtdh">
   <w:docDefaults>
     <w:rPrDefault>
       <w:rPr>
@@ -1769,7 +1778,7 @@
       </w:pPr>
     </w:pPrDefault>
   </w:docDefaults>
-  <w:latentStyles w:defLockedState="0" w:defUIPriority="99" w:defSemiHidden="0" w:defUnhideWhenUsed="0" w:defQFormat="0" w:count="375">
+  <w:latentStyles w:defLockedState="0" w:defUIPriority="99" w:defSemiHidden="0" w:defUnhideWhenUsed="0" w:defQFormat="0" w:count="376">
     <w:lsdException w:name="Normal" w:uiPriority="0" w:qFormat="1"/>
     <w:lsdException w:name="heading 1" w:uiPriority="9" w:qFormat="1"/>
     <w:lsdException w:name="heading 2" w:semiHidden="1" w:uiPriority="9" w:unhideWhenUsed="1" w:qFormat="1"/>
@@ -1875,7 +1884,6 @@
     <w:lsdException w:name="HTML Sample" w:semiHidden="1" w:unhideWhenUsed="1"/>
     <w:lsdException w:name="HTML Typewriter" w:semiHidden="1" w:unhideWhenUsed="1"/>
     <w:lsdException w:name="HTML Variable" w:semiHidden="1" w:unhideWhenUsed="1"/>
-    <w:lsdException w:name="Normal Table" w:semiHidden="1" w:unhideWhenUsed="1"/>
     <w:lsdException w:name="annotation subject" w:semiHidden="1" w:unhideWhenUsed="1"/>
     <w:lsdException w:name="No List" w:semiHidden="1" w:unhideWhenUsed="1"/>
     <w:lsdException w:name="Outline List 1" w:semiHidden="1" w:unhideWhenUsed="1"/>
@@ -1922,10 +1930,8 @@
     <w:lsdException w:name="Table Subtle 2" w:semiHidden="1" w:unhideWhenUsed="1"/>
     <w:lsdException w:name="Table Web 1" w:semiHidden="1" w:unhideWhenUsed="1"/>
     <w:lsdException w:name="Table Web 2" w:semiHidden="1" w:unhideWhenUsed="1"/>
-    <w:lsdException w:name="Table Web 3" w:semiHidden="1" w:unhideWhenUsed="1"/>
     <w:lsdException w:name="Balloon Text" w:semiHidden="1" w:unhideWhenUsed="1"/>
     <w:lsdException w:name="Table Grid" w:uiPriority="39"/>
-    <w:lsdException w:name="Table Theme" w:semiHidden="1" w:unhideWhenUsed="1"/>
     <w:lsdException w:name="Placeholder Text" w:semiHidden="1"/>
     <w:lsdException w:name="No Spacing" w:uiPriority="1" w:qFormat="1"/>
     <w:lsdException w:name="Light Shading" w:uiPriority="60"/>
@@ -2145,6 +2151,7 @@
     <w:lsdException w:name="Smart Hyperlink" w:semiHidden="1" w:unhideWhenUsed="1"/>
     <w:lsdException w:name="Hashtag" w:semiHidden="1" w:unhideWhenUsed="1"/>
     <w:lsdException w:name="Unresolved Mention" w:semiHidden="1" w:unhideWhenUsed="1"/>
+    <w:lsdException w:name="Smart Link" w:semiHidden="1" w:unhideWhenUsed="1"/>
   </w:latentStyles>
   <w:style w:type="paragraph" w:default="1" w:styleId="Normal">
     <w:name w:val="Normal"/>
@@ -2187,6 +2194,29 @@
       <w:ind w:left="720"/>
       <w:contextualSpacing/>
     </w:pPr>
+  </w:style>
+  <w:style w:type="character" w:styleId="Hyperlink">
+    <w:name w:val="Hyperlink"/>
+    <w:basedOn w:val="DefaultParagraphFont"/>
+    <w:uiPriority w:val="99"/>
+    <w:unhideWhenUsed/>
+    <w:rsid w:val="00766907"/>
+    <w:rPr>
+      <w:color w:val="0563C1" w:themeColor="hyperlink"/>
+      <w:u w:val="single"/>
+    </w:rPr>
+  </w:style>
+  <w:style w:type="character" w:styleId="UnresolvedMention">
+    <w:name w:val="Unresolved Mention"/>
+    <w:basedOn w:val="DefaultParagraphFont"/>
+    <w:uiPriority w:val="99"/>
+    <w:semiHidden/>
+    <w:unhideWhenUsed/>
+    <w:rsid w:val="00766907"/>
+    <w:rPr>
+      <w:color w:val="605E5C"/>
+      <w:shd w:val="clear" w:color="auto" w:fill="E1DFDD"/>
+    </w:rPr>
   </w:style>
 </w:styles>
 </file>

</xml_diff>